<commit_message>
pushing module 2.2 & 2.3
</commit_message>
<xml_diff>
--- a/module-2/EHInz Module 2.3 CSD310-A339.docx
+++ b/module-2/EHInz Module 2.3 CSD310-A339.docx
@@ -5,12 +5,14 @@
     <w:p>
       <w:pPr>
         <w:rPr>
+          <w:rFonts w:ascii="Arial" w:hAnsi="Arial" w:cs="Arial"/>
           <w:b/>
           <w:bCs/>
         </w:rPr>
       </w:pPr>
       <w:r>
         <w:rPr>
+          <w:rFonts w:ascii="Arial" w:hAnsi="Arial" w:cs="Arial"/>
           <w:b/>
           <w:bCs/>
         </w:rPr>
@@ -18,67 +20,34 @@
       </w:r>
     </w:p>
     <w:p>
-      <w:r>
-        <w:t xml:space="preserve">For this week's assignment we will be </w:t>
-      </w:r>
-      <w:proofErr w:type="gramStart"/>
-      <w:r>
-        <w:t>comparing and contrasting</w:t>
-      </w:r>
-      <w:proofErr w:type="gramEnd"/>
-      <w:r>
-        <w:t xml:space="preserve"> the differences between relational and non-relational database structures.</w:t>
+      <w:pPr>
+        <w:rPr>
+          <w:rFonts w:ascii="Arial" w:hAnsi="Arial" w:cs="Arial"/>
+        </w:rPr>
+      </w:pPr>
+      <w:r>
+        <w:rPr>
+          <w:rFonts w:ascii="Arial" w:hAnsi="Arial" w:cs="Arial"/>
+        </w:rPr>
+        <w:t>Liz Hinz Module 2.3 – CSD310-A339</w:t>
       </w:r>
     </w:p>
     <w:p>
-      <w:r>
-        <w:t xml:space="preserve">Relational databases have been a successful technology for over twenty years, providing persistence, concurrency control, and an integration mechanism (Fowler &amp; </w:t>
-      </w:r>
-      <w:proofErr w:type="spellStart"/>
-      <w:r>
-        <w:t>Sadalage</w:t>
-      </w:r>
-      <w:proofErr w:type="spellEnd"/>
-      <w:r>
-        <w:t>, 2012). Data persistence, as the name suggests, is the process of persisting data to some physical location. The popularity of relational databases derives from its ability to make-sense of complex data structures. Data is categorized into tables, columns, and rows. Tables represent the entities (think JavaScript classes), columns represent the Meta data (think JavaScript properties), and rows are the raw data elements (think values). There are three types of relationships in a relational database system, One-to-Many, Many-to-Many, and One-to-One. Business rules are brief, precise, and unambiguous descriptions of a policy, procedure, or principle within an organization. Diagrams are used to graphically illustrate these business rules and their associated relationships.</w:t>
-      </w:r>
-    </w:p>
-    <w:p/>
-    <w:p>
-      <w:r>
-        <w:t>One-to-Many Relationship</w:t>
-      </w:r>
-    </w:p>
-    <w:p>
-      <w:r>
-        <w:t>Business Rule: a PERSON can own many CARs</w:t>
-      </w:r>
-    </w:p>
-    <w:p>
-      <w:pPr>
-        <w:numPr>
-          <w:ilvl w:val="0"/>
-          <w:numId w:val="1"/>
-        </w:numPr>
-      </w:pPr>
-      <w:r>
-        <w:t>Object Relational Diagram </w:t>
-      </w:r>
-      <w:r>
-        <w:fldChar w:fldCharType="begin"/>
-      </w:r>
-      <w:r>
-        <w:instrText xml:space="preserve"> INCLUDEPICTURE "https://cyberactive.bellevue.edu/bbcswebdav/xid-64934370_4" \* MERGEFORMATINET </w:instrText>
-      </w:r>
-      <w:r>
-        <w:fldChar w:fldCharType="separate"/>
-      </w:r>
-      <w:r>
+      <w:pPr>
+        <w:rPr>
+          <w:rFonts w:ascii="Arial" w:hAnsi="Arial" w:cs="Arial"/>
+        </w:rPr>
+      </w:pPr>
+      <w:r>
+        <w:rPr>
+          <w:rFonts w:ascii="Arial" w:hAnsi="Arial" w:cs="Arial"/>
+          <w:noProof/>
+        </w:rPr>
         <w:drawing>
-          <wp:inline distT="0" distB="0" distL="0" distR="0" wp14:anchorId="1E7961E2" wp14:editId="056CCB66">
-            <wp:extent cx="5943600" cy="944880"/>
-            <wp:effectExtent l="0" t="0" r="0" b="0"/>
-            <wp:docPr id="597006264" name="Picture 14" descr="A line with black text&#10;&#10;Description automatically generated"/>
+          <wp:inline distT="0" distB="0" distL="0" distR="0" wp14:anchorId="729D4F40" wp14:editId="56E12942">
+            <wp:extent cx="6815470" cy="3608907"/>
+            <wp:effectExtent l="0" t="0" r="4445" b="0"/>
+            <wp:docPr id="170337457" name="Picture 2"/>
             <wp:cNvGraphicFramePr>
               <a:graphicFrameLocks xmlns:a="http://schemas.openxmlformats.org/drawingml/2006/main" noChangeAspect="1"/>
             </wp:cNvGraphicFramePr>
@@ -86,36 +55,30 @@
               <a:graphicData uri="http://schemas.openxmlformats.org/drawingml/2006/picture">
                 <pic:pic xmlns:pic="http://schemas.openxmlformats.org/drawingml/2006/picture">
                   <pic:nvPicPr>
-                    <pic:cNvPr id="597006264" name="Picture 14" descr="A line with black text&#10;&#10;Description automatically generated"/>
-                    <pic:cNvPicPr>
-                      <a:picLocks noChangeAspect="1" noChangeArrowheads="1"/>
-                    </pic:cNvPicPr>
+                    <pic:cNvPr id="170337457" name="Picture 170337457"/>
+                    <pic:cNvPicPr/>
                   </pic:nvPicPr>
-                  <pic:blipFill>
-                    <a:blip r:embed="rId5">
-                      <a:extLst>
-                        <a:ext uri="{28A0092B-C50C-407E-A947-70E740481C1C}">
-                          <a14:useLocalDpi xmlns:a14="http://schemas.microsoft.com/office/drawing/2010/main" val="0"/>
-                        </a:ext>
-                      </a:extLst>
-                    </a:blip>
-                    <a:srcRect/>
-                    <a:stretch>
-                      <a:fillRect/>
-                    </a:stretch>
+                  <pic:blipFill rotWithShape="1">
+                    <a:blip r:embed="rId5"/>
+                    <a:srcRect b="31590"/>
+                    <a:stretch/>
                   </pic:blipFill>
                   <pic:spPr bwMode="auto">
                     <a:xfrm>
                       <a:off x="0" y="0"/>
-                      <a:ext cx="5943600" cy="944880"/>
+                      <a:ext cx="6838330" cy="3621012"/>
                     </a:xfrm>
                     <a:prstGeom prst="rect">
                       <a:avLst/>
                     </a:prstGeom>
-                    <a:noFill/>
                     <a:ln>
                       <a:noFill/>
                     </a:ln>
+                    <a:extLst>
+                      <a:ext uri="{53640926-AAD7-44D8-BBD7-CCE9431645EC}">
+                        <a14:shadowObscured xmlns:a14="http://schemas.microsoft.com/office/drawing/2010/main"/>
+                      </a:ext>
+                    </a:extLst>
                   </pic:spPr>
                 </pic:pic>
               </a:graphicData>
@@ -123,868 +86,641 @@
           </wp:inline>
         </w:drawing>
       </w:r>
-      <w:r>
-        <w:fldChar w:fldCharType="end"/>
-      </w:r>
-      <w:r>
-        <w:t> </w:t>
-      </w:r>
-      <w:r>
-        <w:drawing>
-          <wp:inline distT="0" distB="0" distL="0" distR="0" wp14:anchorId="31ACE85B" wp14:editId="3016FE31">
-            <wp:extent cx="228600" cy="228600"/>
-            <wp:effectExtent l="0" t="0" r="0" b="0"/>
-            <wp:docPr id="531284925" name="Picture 13" descr="Click for more options">
-              <a:hlinkClick xmlns:a="http://schemas.openxmlformats.org/drawingml/2006/main" r:id="rId6" tooltip="&quot;Click for more options&quot;"/>
-            </wp:docPr>
-            <wp:cNvGraphicFramePr>
-              <a:graphicFrameLocks xmlns:a="http://schemas.openxmlformats.org/drawingml/2006/main" noChangeAspect="1"/>
-            </wp:cNvGraphicFramePr>
-            <a:graphic xmlns:a="http://schemas.openxmlformats.org/drawingml/2006/main">
-              <a:graphicData uri="http://schemas.openxmlformats.org/drawingml/2006/picture">
-                <pic:pic xmlns:pic="http://schemas.openxmlformats.org/drawingml/2006/picture">
-                  <pic:nvPicPr>
-                    <pic:cNvPr id="0" name="Picture 37" descr="Click for more options">
-                      <a:hlinkClick r:id="rId6" tooltip="&quot;Click for more options&quot;"/>
-                    </pic:cNvPr>
-                    <pic:cNvPicPr>
-                      <a:picLocks noChangeAspect="1" noChangeArrowheads="1"/>
-                    </pic:cNvPicPr>
-                  </pic:nvPicPr>
-                  <pic:blipFill>
-                    <a:blip r:embed="rId7">
-                      <a:extLst>
-                        <a:ext uri="{28A0092B-C50C-407E-A947-70E740481C1C}">
-                          <a14:useLocalDpi xmlns:a14="http://schemas.microsoft.com/office/drawing/2010/main" val="0"/>
-                        </a:ext>
-                      </a:extLst>
-                    </a:blip>
-                    <a:srcRect/>
-                    <a:stretch>
-                      <a:fillRect/>
-                    </a:stretch>
-                  </pic:blipFill>
-                  <pic:spPr bwMode="auto">
-                    <a:xfrm>
-                      <a:off x="0" y="0"/>
-                      <a:ext cx="228600" cy="228600"/>
-                    </a:xfrm>
-                    <a:prstGeom prst="rect">
-                      <a:avLst/>
-                    </a:prstGeom>
-                    <a:noFill/>
-                    <a:ln>
-                      <a:noFill/>
-                    </a:ln>
-                  </pic:spPr>
-                </pic:pic>
-              </a:graphicData>
-            </a:graphic>
-          </wp:inline>
-        </w:drawing>
-      </w:r>
     </w:p>
     <w:p>
-      <w:r>
-        <w:t>Many-to-Many Relationship</w:t>
-      </w:r>
+      <w:pPr>
+        <w:rPr>
+          <w:rFonts w:ascii="Arial" w:hAnsi="Arial" w:cs="Arial"/>
+        </w:rPr>
+      </w:pPr>
     </w:p>
     <w:p>
-      <w:r>
-        <w:t>Business Rule: an EMPLOYEE can learn many SKILLs</w:t>
+      <w:pPr>
+        <w:rPr>
+          <w:rFonts w:ascii="Arial" w:hAnsi="Arial" w:cs="Arial"/>
+        </w:rPr>
+      </w:pPr>
+      <w:r>
+        <w:rPr>
+          <w:rFonts w:ascii="Arial" w:hAnsi="Arial" w:cs="Arial"/>
+        </w:rPr>
+        <w:t xml:space="preserve">NoSQL Data Structure: </w:t>
       </w:r>
     </w:p>
     <w:p>
       <w:pPr>
-        <w:numPr>
-          <w:ilvl w:val="0"/>
-          <w:numId w:val="2"/>
-        </w:numPr>
-      </w:pPr>
-      <w:r>
-        <w:t>Object Relational Diagram </w:t>
-      </w:r>
-      <w:r>
-        <w:fldChar w:fldCharType="begin"/>
-      </w:r>
-      <w:r>
-        <w:instrText xml:space="preserve"> INCLUDEPICTURE "https://cyberactive.bellevue.edu/bbcswebdav/xid-64934371_4" \* MERGEFORMATINET </w:instrText>
-      </w:r>
-      <w:r>
-        <w:fldChar w:fldCharType="separate"/>
-      </w:r>
-      <w:r>
-        <w:drawing>
-          <wp:inline distT="0" distB="0" distL="0" distR="0" wp14:anchorId="515AB756" wp14:editId="39C3CB1E">
-            <wp:extent cx="5943600" cy="944880"/>
-            <wp:effectExtent l="0" t="0" r="0" b="0"/>
-            <wp:docPr id="854193517" name="Picture 12" descr="A line with black text&#10;&#10;Description automatically generated"/>
-            <wp:cNvGraphicFramePr>
-              <a:graphicFrameLocks xmlns:a="http://schemas.openxmlformats.org/drawingml/2006/main" noChangeAspect="1"/>
-            </wp:cNvGraphicFramePr>
-            <a:graphic xmlns:a="http://schemas.openxmlformats.org/drawingml/2006/main">
-              <a:graphicData uri="http://schemas.openxmlformats.org/drawingml/2006/picture">
-                <pic:pic xmlns:pic="http://schemas.openxmlformats.org/drawingml/2006/picture">
-                  <pic:nvPicPr>
-                    <pic:cNvPr id="854193517" name="Picture 12" descr="A line with black text&#10;&#10;Description automatically generated"/>
-                    <pic:cNvPicPr>
-                      <a:picLocks noChangeAspect="1" noChangeArrowheads="1"/>
-                    </pic:cNvPicPr>
-                  </pic:nvPicPr>
-                  <pic:blipFill>
-                    <a:blip r:embed="rId8">
-                      <a:extLst>
-                        <a:ext uri="{28A0092B-C50C-407E-A947-70E740481C1C}">
-                          <a14:useLocalDpi xmlns:a14="http://schemas.microsoft.com/office/drawing/2010/main" val="0"/>
-                        </a:ext>
-                      </a:extLst>
-                    </a:blip>
-                    <a:srcRect/>
-                    <a:stretch>
-                      <a:fillRect/>
-                    </a:stretch>
-                  </pic:blipFill>
-                  <pic:spPr bwMode="auto">
-                    <a:xfrm>
-                      <a:off x="0" y="0"/>
-                      <a:ext cx="5943600" cy="944880"/>
-                    </a:xfrm>
-                    <a:prstGeom prst="rect">
-                      <a:avLst/>
-                    </a:prstGeom>
-                    <a:noFill/>
-                    <a:ln>
-                      <a:noFill/>
-                    </a:ln>
-                  </pic:spPr>
-                </pic:pic>
-              </a:graphicData>
-            </a:graphic>
-          </wp:inline>
-        </w:drawing>
-      </w:r>
-      <w:r>
-        <w:fldChar w:fldCharType="end"/>
-      </w:r>
-      <w:r>
-        <w:t> </w:t>
-      </w:r>
-      <w:r>
-        <w:drawing>
-          <wp:inline distT="0" distB="0" distL="0" distR="0" wp14:anchorId="203834A3" wp14:editId="6E2439DF">
-            <wp:extent cx="228600" cy="228600"/>
-            <wp:effectExtent l="0" t="0" r="0" b="0"/>
-            <wp:docPr id="1248875879" name="Picture 11" descr="Click for more options">
-              <a:hlinkClick xmlns:a="http://schemas.openxmlformats.org/drawingml/2006/main" r:id="rId6" tooltip="&quot;Click for more options&quot;"/>
-            </wp:docPr>
-            <wp:cNvGraphicFramePr>
-              <a:graphicFrameLocks xmlns:a="http://schemas.openxmlformats.org/drawingml/2006/main" noChangeAspect="1"/>
-            </wp:cNvGraphicFramePr>
-            <a:graphic xmlns:a="http://schemas.openxmlformats.org/drawingml/2006/main">
-              <a:graphicData uri="http://schemas.openxmlformats.org/drawingml/2006/picture">
-                <pic:pic xmlns:pic="http://schemas.openxmlformats.org/drawingml/2006/picture">
-                  <pic:nvPicPr>
-                    <pic:cNvPr id="0" name="Picture 39" descr="Click for more options">
-                      <a:hlinkClick r:id="rId6" tooltip="&quot;Click for more options&quot;"/>
-                    </pic:cNvPr>
-                    <pic:cNvPicPr>
-                      <a:picLocks noChangeAspect="1" noChangeArrowheads="1"/>
-                    </pic:cNvPicPr>
-                  </pic:nvPicPr>
-                  <pic:blipFill>
-                    <a:blip r:embed="rId7">
-                      <a:extLst>
-                        <a:ext uri="{28A0092B-C50C-407E-A947-70E740481C1C}">
-                          <a14:useLocalDpi xmlns:a14="http://schemas.microsoft.com/office/drawing/2010/main" val="0"/>
-                        </a:ext>
-                      </a:extLst>
-                    </a:blip>
-                    <a:srcRect/>
-                    <a:stretch>
-                      <a:fillRect/>
-                    </a:stretch>
-                  </pic:blipFill>
-                  <pic:spPr bwMode="auto">
-                    <a:xfrm>
-                      <a:off x="0" y="0"/>
-                      <a:ext cx="228600" cy="228600"/>
-                    </a:xfrm>
-                    <a:prstGeom prst="rect">
-                      <a:avLst/>
-                    </a:prstGeom>
-                    <a:noFill/>
-                    <a:ln>
-                      <a:noFill/>
-                    </a:ln>
-                  </pic:spPr>
-                </pic:pic>
-              </a:graphicData>
-            </a:graphic>
-          </wp:inline>
-        </w:drawing>
+        <w:rPr>
+          <w:rFonts w:ascii="Arial" w:hAnsi="Arial" w:cs="Arial"/>
+        </w:rPr>
+      </w:pPr>
+      <w:r>
+        <w:rPr>
+          <w:rFonts w:ascii="Arial" w:hAnsi="Arial" w:cs="Arial"/>
+        </w:rPr>
+        <w:t>{</w:t>
       </w:r>
     </w:p>
     <w:p>
-      <w:r>
-        <w:t>One-to-One Relationship</w:t>
+      <w:pPr>
+        <w:rPr>
+          <w:rFonts w:ascii="Arial" w:hAnsi="Arial" w:cs="Arial"/>
+        </w:rPr>
+      </w:pPr>
+      <w:r>
+        <w:rPr>
+          <w:rFonts w:ascii="Arial" w:hAnsi="Arial" w:cs="Arial"/>
+        </w:rPr>
+        <w:t xml:space="preserve">  </w:t>
+      </w:r>
+      <w:r>
+        <w:rPr>
+          <w:rFonts w:ascii="Arial" w:hAnsi="Arial" w:cs="Arial"/>
+        </w:rPr>
+        <w:t>“</w:t>
+      </w:r>
+      <w:proofErr w:type="spellStart"/>
+      <w:proofErr w:type="gramStart"/>
+      <w:r>
+        <w:rPr>
+          <w:rFonts w:ascii="Arial" w:hAnsi="Arial" w:cs="Arial"/>
+        </w:rPr>
+        <w:t>user</w:t>
+      </w:r>
+      <w:proofErr w:type="gramEnd"/>
+      <w:r>
+        <w:rPr>
+          <w:rFonts w:ascii="Arial" w:hAnsi="Arial" w:cs="Arial"/>
+        </w:rPr>
+        <w:t>_first_name</w:t>
+      </w:r>
+      <w:proofErr w:type="spellEnd"/>
+      <w:r>
+        <w:rPr>
+          <w:rFonts w:ascii="Arial" w:hAnsi="Arial" w:cs="Arial"/>
+        </w:rPr>
+        <w:t>”: “Elizabeth”,</w:t>
       </w:r>
     </w:p>
     <w:p>
-      <w:r>
-        <w:t>Business Rule: an EMPLOYEE manages one RESTAURANT</w:t>
+      <w:pPr>
+        <w:rPr>
+          <w:rFonts w:ascii="Arial" w:hAnsi="Arial" w:cs="Arial"/>
+        </w:rPr>
+      </w:pPr>
+      <w:r>
+        <w:rPr>
+          <w:rFonts w:ascii="Arial" w:hAnsi="Arial" w:cs="Arial"/>
+        </w:rPr>
+        <w:t xml:space="preserve">  </w:t>
+      </w:r>
+      <w:r>
+        <w:rPr>
+          <w:rFonts w:ascii="Arial" w:hAnsi="Arial" w:cs="Arial"/>
+        </w:rPr>
+        <w:t>“</w:t>
+      </w:r>
+      <w:proofErr w:type="spellStart"/>
+      <w:proofErr w:type="gramStart"/>
+      <w:r>
+        <w:rPr>
+          <w:rFonts w:ascii="Arial" w:hAnsi="Arial" w:cs="Arial"/>
+        </w:rPr>
+        <w:t>user</w:t>
+      </w:r>
+      <w:proofErr w:type="gramEnd"/>
+      <w:r>
+        <w:rPr>
+          <w:rFonts w:ascii="Arial" w:hAnsi="Arial" w:cs="Arial"/>
+        </w:rPr>
+        <w:t>_last_name</w:t>
+      </w:r>
+      <w:proofErr w:type="spellEnd"/>
+      <w:r>
+        <w:rPr>
+          <w:rFonts w:ascii="Arial" w:hAnsi="Arial" w:cs="Arial"/>
+        </w:rPr>
+        <w:t>”: “Hinz”</w:t>
+      </w:r>
+      <w:r>
+        <w:rPr>
+          <w:rFonts w:ascii="Arial" w:hAnsi="Arial" w:cs="Arial"/>
+        </w:rPr>
+        <w:t>,</w:t>
       </w:r>
     </w:p>
     <w:p>
       <w:pPr>
-        <w:numPr>
-          <w:ilvl w:val="0"/>
-          <w:numId w:val="3"/>
-        </w:numPr>
-      </w:pPr>
-      <w:r>
-        <w:t>Object Relational</w:t>
-      </w:r>
-      <w:r>
-        <w:t xml:space="preserve"> </w:t>
-      </w:r>
-      <w:r>
-        <w:t>Diagram </w:t>
-      </w:r>
-      <w:r>
-        <w:lastRenderedPageBreak/>
-        <w:fldChar w:fldCharType="begin"/>
-      </w:r>
-      <w:r>
-        <w:instrText xml:space="preserve"> INCLUDEPICTURE "https://cyberactive.bellevue.edu/bbcswebdav/xid-64934372_4" \* MERGEFORMATINET </w:instrText>
-      </w:r>
-      <w:r>
-        <w:fldChar w:fldCharType="separate"/>
-      </w:r>
-      <w:r>
-        <mc:AlternateContent>
-          <mc:Choice Requires="wps">
-            <w:drawing>
-              <wp:inline distT="0" distB="0" distL="0" distR="0" wp14:anchorId="27481540" wp14:editId="7A95EED2">
-                <wp:extent cx="7188200" cy="1143000"/>
-                <wp:effectExtent l="0" t="0" r="0" b="0"/>
-                <wp:docPr id="423510214" name="Rectangle 10"/>
-                <wp:cNvGraphicFramePr>
-                  <a:graphicFrameLocks xmlns:a="http://schemas.openxmlformats.org/drawingml/2006/main" noChangeAspect="1"/>
-                </wp:cNvGraphicFramePr>
-                <a:graphic xmlns:a="http://schemas.openxmlformats.org/drawingml/2006/main">
-                  <a:graphicData uri="http://schemas.microsoft.com/office/word/2010/wordprocessingShape">
-                    <wps:wsp>
-                      <wps:cNvSpPr>
-                        <a:spLocks noChangeAspect="1" noChangeArrowheads="1"/>
-                      </wps:cNvSpPr>
-                      <wps:spPr bwMode="auto">
-                        <a:xfrm>
-                          <a:off x="0" y="0"/>
-                          <a:ext cx="7188200" cy="1143000"/>
-                        </a:xfrm>
-                        <a:prstGeom prst="rect">
-                          <a:avLst/>
-                        </a:prstGeom>
-                        <a:noFill/>
-                        <a:ln>
-                          <a:noFill/>
-                        </a:ln>
-                        <a:extLst>
-                          <a:ext uri="{909E8E84-426E-40DD-AFC4-6F175D3DCCD1}">
-                            <a14:hiddenFill xmlns:a14="http://schemas.microsoft.com/office/drawing/2010/main">
-                              <a:solidFill>
-                                <a:srgbClr val="FFFFFF"/>
-                              </a:solidFill>
-                            </a14:hiddenFill>
-                          </a:ext>
-                          <a:ext uri="{91240B29-F687-4F45-9708-019B960494DF}">
-                            <a14:hiddenLine xmlns:a14="http://schemas.microsoft.com/office/drawing/2010/main" w="9525">
-                              <a:solidFill>
-                                <a:srgbClr val="000000"/>
-                              </a:solidFill>
-                              <a:miter lim="800000"/>
-                              <a:headEnd/>
-                              <a:tailEnd/>
-                            </a14:hiddenLine>
-                          </a:ext>
-                        </a:extLst>
-                      </wps:spPr>
-                      <wps:bodyPr rot="0" vert="horz" wrap="square" lIns="91440" tIns="45720" rIns="91440" bIns="45720" anchor="t" anchorCtr="0" upright="1">
-                        <a:noAutofit/>
-                      </wps:bodyPr>
-                    </wps:wsp>
-                  </a:graphicData>
-                </a:graphic>
-              </wp:inline>
-            </w:drawing>
-          </mc:Choice>
-          <mc:Fallback>
-            <w:pict>
-              <v:rect w14:anchorId="27348D01" id="Rectangle 10" o:spid="_x0000_s1026" style="width:566pt;height:90pt;visibility:visible;mso-wrap-style:square;mso-left-percent:-10001;mso-top-percent:-10001;mso-position-horizontal:absolute;mso-position-horizontal-relative:char;mso-position-vertical:absolute;mso-position-vertical-relative:line;mso-left-percent:-10001;mso-top-percent:-10001;v-text-anchor:top" o:gfxdata="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" filled="f" stroked="f">
-                <o:lock v:ext="edit" aspectratio="t"/>
-                <w10:anchorlock/>
-              </v:rect>
-            </w:pict>
-          </mc:Fallback>
-        </mc:AlternateContent>
-      </w:r>
-      <w:r>
-        <w:fldChar w:fldCharType="end"/>
-      </w:r>
-      <w:r>
-        <w:t> </w:t>
-      </w:r>
-      <w:r>
-        <w:fldChar w:fldCharType="begin"/>
-      </w:r>
-      <w:r>
-        <w:instrText xml:space="preserve"> INCLUDEPICTURE "https://cyberactive.bellevue.edu/bbcswebdav/xid-64934372_4" \* MERGEFORMATINET </w:instrText>
-      </w:r>
-      <w:r>
-        <w:fldChar w:fldCharType="separate"/>
-      </w:r>
-      <w:r>
-        <w:rPr>
-          <w:noProof/>
-        </w:rPr>
-        <w:drawing>
-          <wp:inline distT="0" distB="0" distL="0" distR="0" wp14:anchorId="310D6049" wp14:editId="69309057">
-            <wp:extent cx="5943600" cy="1068070"/>
-            <wp:effectExtent l="0" t="0" r="0" b="0"/>
-            <wp:docPr id="81154723" name="Picture 15" descr="A line with words on it&#10;&#10;Description automatically generated"/>
-            <wp:cNvGraphicFramePr>
-              <a:graphicFrameLocks xmlns:a="http://schemas.openxmlformats.org/drawingml/2006/main" noChangeAspect="1"/>
-            </wp:cNvGraphicFramePr>
-            <a:graphic xmlns:a="http://schemas.openxmlformats.org/drawingml/2006/main">
-              <a:graphicData uri="http://schemas.openxmlformats.org/drawingml/2006/picture">
-                <pic:pic xmlns:pic="http://schemas.openxmlformats.org/drawingml/2006/picture">
-                  <pic:nvPicPr>
-                    <pic:cNvPr id="81154723" name="Picture 15" descr="A line with words on it&#10;&#10;Description automatically generated"/>
-                    <pic:cNvPicPr>
-                      <a:picLocks noChangeAspect="1" noChangeArrowheads="1"/>
-                    </pic:cNvPicPr>
-                  </pic:nvPicPr>
-                  <pic:blipFill>
-                    <a:blip r:embed="rId9">
-                      <a:extLst>
-                        <a:ext uri="{28A0092B-C50C-407E-A947-70E740481C1C}">
-                          <a14:useLocalDpi xmlns:a14="http://schemas.microsoft.com/office/drawing/2010/main" val="0"/>
-                        </a:ext>
-                      </a:extLst>
-                    </a:blip>
-                    <a:srcRect/>
-                    <a:stretch>
-                      <a:fillRect/>
-                    </a:stretch>
-                  </pic:blipFill>
-                  <pic:spPr bwMode="auto">
-                    <a:xfrm>
-                      <a:off x="0" y="0"/>
-                      <a:ext cx="5943600" cy="1068070"/>
-                    </a:xfrm>
-                    <a:prstGeom prst="rect">
-                      <a:avLst/>
-                    </a:prstGeom>
-                    <a:noFill/>
-                    <a:ln>
-                      <a:noFill/>
-                    </a:ln>
-                  </pic:spPr>
-                </pic:pic>
-              </a:graphicData>
-            </a:graphic>
-          </wp:inline>
-        </w:drawing>
-      </w:r>
-      <w:r>
-        <w:fldChar w:fldCharType="end"/>
+        <w:rPr>
+          <w:rFonts w:ascii="Arial" w:hAnsi="Arial" w:cs="Arial"/>
+        </w:rPr>
+      </w:pPr>
+      <w:r>
+        <w:rPr>
+          <w:rFonts w:ascii="Arial" w:hAnsi="Arial" w:cs="Arial"/>
+        </w:rPr>
+        <w:t xml:space="preserve">  “birthdate”: “1998-07-28”</w:t>
       </w:r>
     </w:p>
     <w:p>
-      <w:r>
-        <w:t xml:space="preserve">There is a movement away from using databases as integration points towards encapsulating databases within applications and integrating through services (Fowler &amp; </w:t>
-      </w:r>
-      <w:proofErr w:type="spellStart"/>
-      <w:r>
-        <w:t>Sadalage</w:t>
-      </w:r>
-      <w:proofErr w:type="spellEnd"/>
-      <w:r>
-        <w:t>, 2012). This gravitation has resulted in the adoption and evolution of NoSQL database structures. Web communications and transmissions are unstructured data components that require a mechanism for dealing with their complexities. NoSQL technologies bridge this gap by not forcing developers into specific paradigms, rather allowing them to keep the data generic and language agnostic. In a NoSQL world, the above diagrams data structure may resemble the following:</w:t>
-      </w:r>
-    </w:p>
-    <w:p/>
-    <w:p>
-      <w:r>
-        <w:t xml:space="preserve">NoSQL Data Structure: </w:t>
+      <w:pPr>
+        <w:rPr>
+          <w:rFonts w:ascii="Arial" w:hAnsi="Arial" w:cs="Arial"/>
+        </w:rPr>
+      </w:pPr>
+      <w:r>
+        <w:rPr>
+          <w:rFonts w:ascii="Arial" w:hAnsi="Arial" w:cs="Arial"/>
+        </w:rPr>
+        <w:t xml:space="preserve">  </w:t>
+      </w:r>
+      <w:r>
+        <w:rPr>
+          <w:rFonts w:ascii="Arial" w:hAnsi="Arial" w:cs="Arial"/>
+        </w:rPr>
+        <w:t>“roles”: [</w:t>
       </w:r>
     </w:p>
     <w:p>
-      <w:r>
-        <w:t>{</w:t>
+      <w:pPr>
+        <w:rPr>
+          <w:rFonts w:ascii="Arial" w:hAnsi="Arial" w:cs="Arial"/>
+        </w:rPr>
+      </w:pPr>
+      <w:r>
+        <w:rPr>
+          <w:rFonts w:ascii="Arial" w:hAnsi="Arial" w:cs="Arial"/>
+        </w:rPr>
+        <w:t xml:space="preserve">    “</w:t>
+      </w:r>
+      <w:r>
+        <w:rPr>
+          <w:rFonts w:ascii="Arial" w:hAnsi="Arial" w:cs="Arial"/>
+        </w:rPr>
+        <w:t>Office Manager”</w:t>
+      </w:r>
+      <w:r>
+        <w:rPr>
+          <w:rFonts w:ascii="Arial" w:hAnsi="Arial" w:cs="Arial"/>
+        </w:rPr>
+        <w:t>,</w:t>
       </w:r>
     </w:p>
     <w:p>
-      <w:r>
-        <w:t>"</w:t>
+      <w:pPr>
+        <w:rPr>
+          <w:rFonts w:ascii="Arial" w:hAnsi="Arial" w:cs="Arial"/>
+        </w:rPr>
+      </w:pPr>
+      <w:r>
+        <w:rPr>
+          <w:rFonts w:ascii="Arial" w:hAnsi="Arial" w:cs="Arial"/>
+        </w:rPr>
+        <w:t xml:space="preserve">  </w:t>
+      </w:r>
+      <w:r>
+        <w:rPr>
+          <w:rFonts w:ascii="Arial" w:hAnsi="Arial" w:cs="Arial"/>
+        </w:rPr>
+        <w:t xml:space="preserve"> </w:t>
+      </w:r>
+      <w:r>
+        <w:rPr>
+          <w:rFonts w:ascii="Arial" w:hAnsi="Arial" w:cs="Arial"/>
+        </w:rPr>
+        <w:t xml:space="preserve"> </w:t>
+      </w:r>
+      <w:r>
+        <w:rPr>
+          <w:rFonts w:ascii="Arial" w:hAnsi="Arial" w:cs="Arial"/>
+        </w:rPr>
+        <w:t>“Social Media Manager”</w:t>
+      </w:r>
+      <w:r>
+        <w:rPr>
+          <w:rFonts w:ascii="Arial" w:hAnsi="Arial" w:cs="Arial"/>
+        </w:rPr>
+        <w:t>,</w:t>
+      </w:r>
+    </w:p>
+    <w:p>
+      <w:pPr>
+        <w:rPr>
+          <w:rFonts w:ascii="Arial" w:hAnsi="Arial" w:cs="Arial"/>
+        </w:rPr>
+      </w:pPr>
+      <w:r>
+        <w:rPr>
+          <w:rFonts w:ascii="Arial" w:hAnsi="Arial" w:cs="Arial"/>
+        </w:rPr>
+        <w:t xml:space="preserve">    “</w:t>
+      </w:r>
+      <w:r>
+        <w:rPr>
+          <w:rFonts w:ascii="Arial" w:hAnsi="Arial" w:cs="Arial"/>
+        </w:rPr>
+        <w:t>Full Time Student”</w:t>
+      </w:r>
+    </w:p>
+    <w:p>
+      <w:pPr>
+        <w:rPr>
+          <w:rFonts w:ascii="Arial" w:hAnsi="Arial" w:cs="Arial"/>
+        </w:rPr>
+      </w:pPr>
+      <w:r>
+        <w:rPr>
+          <w:rFonts w:ascii="Arial" w:hAnsi="Arial" w:cs="Arial"/>
+        </w:rPr>
+        <w:t>],</w:t>
+      </w:r>
+    </w:p>
+    <w:p>
+      <w:pPr>
+        <w:rPr>
+          <w:rFonts w:ascii="Arial" w:hAnsi="Arial" w:cs="Arial"/>
+        </w:rPr>
+      </w:pPr>
+      <w:r>
+        <w:rPr>
+          <w:rFonts w:ascii="Arial" w:hAnsi="Arial" w:cs="Arial"/>
+        </w:rPr>
+        <w:t>“dependents”: [</w:t>
+      </w:r>
+    </w:p>
+    <w:p>
+      <w:pPr>
+        <w:rPr>
+          <w:rFonts w:ascii="Arial" w:hAnsi="Arial" w:cs="Arial"/>
+        </w:rPr>
+      </w:pPr>
+      <w:r>
+        <w:rPr>
+          <w:rFonts w:ascii="Arial" w:hAnsi="Arial" w:cs="Arial"/>
+        </w:rPr>
+        <w:t>{</w:t>
+      </w:r>
+    </w:p>
+    <w:p>
+      <w:pPr>
+        <w:rPr>
+          <w:rFonts w:ascii="Arial" w:hAnsi="Arial" w:cs="Arial"/>
+        </w:rPr>
+      </w:pPr>
+      <w:r>
+        <w:rPr>
+          <w:rFonts w:ascii="Arial" w:hAnsi="Arial" w:cs="Arial"/>
+        </w:rPr>
+        <w:t xml:space="preserve">   “</w:t>
       </w:r>
       <w:proofErr w:type="spellStart"/>
       <w:proofErr w:type="gramStart"/>
       <w:r>
-        <w:t>first</w:t>
+        <w:rPr>
+          <w:rFonts w:ascii="Arial" w:hAnsi="Arial" w:cs="Arial"/>
+        </w:rPr>
+        <w:t>dependent</w:t>
       </w:r>
       <w:proofErr w:type="gramEnd"/>
       <w:r>
-        <w:t>_name</w:t>
+        <w:rPr>
+          <w:rFonts w:ascii="Arial" w:hAnsi="Arial" w:cs="Arial"/>
+        </w:rPr>
+        <w:t>_first_name</w:t>
       </w:r>
       <w:proofErr w:type="spellEnd"/>
       <w:r>
-        <w:t>": "Martin",</w:t>
+        <w:rPr>
+          <w:rFonts w:ascii="Arial" w:hAnsi="Arial" w:cs="Arial"/>
+        </w:rPr>
+        <w:t>”: “Susy”</w:t>
+      </w:r>
+      <w:r>
+        <w:rPr>
+          <w:rFonts w:ascii="Arial" w:hAnsi="Arial" w:cs="Arial"/>
+        </w:rPr>
+        <w:t>,</w:t>
       </w:r>
     </w:p>
     <w:p>
-      <w:r>
-        <w:t>"</w:t>
+      <w:pPr>
+        <w:rPr>
+          <w:rFonts w:ascii="Arial" w:hAnsi="Arial" w:cs="Arial"/>
+        </w:rPr>
+      </w:pPr>
+      <w:r>
+        <w:rPr>
+          <w:rFonts w:ascii="Arial" w:hAnsi="Arial" w:cs="Arial"/>
+        </w:rPr>
+        <w:t xml:space="preserve">   “</w:t>
       </w:r>
       <w:proofErr w:type="spellStart"/>
       <w:proofErr w:type="gramStart"/>
       <w:r>
-        <w:t>last</w:t>
+        <w:rPr>
+          <w:rFonts w:ascii="Arial" w:hAnsi="Arial" w:cs="Arial"/>
+        </w:rPr>
+        <w:t>dependent</w:t>
       </w:r>
       <w:proofErr w:type="gramEnd"/>
       <w:r>
-        <w:t>_name</w:t>
+        <w:rPr>
+          <w:rFonts w:ascii="Arial" w:hAnsi="Arial" w:cs="Arial"/>
+        </w:rPr>
+        <w:t>_last_name</w:t>
       </w:r>
       <w:proofErr w:type="spellEnd"/>
       <w:r>
-        <w:t>": "Fowler",</w:t>
+        <w:rPr>
+          <w:rFonts w:ascii="Arial" w:hAnsi="Arial" w:cs="Arial"/>
+        </w:rPr>
+        <w:t>”: “Hinz”</w:t>
+      </w:r>
+      <w:r>
+        <w:rPr>
+          <w:rFonts w:ascii="Arial" w:hAnsi="Arial" w:cs="Arial"/>
+        </w:rPr>
+        <w:t>,</w:t>
       </w:r>
     </w:p>
     <w:p>
-      <w:r>
-        <w:t>"cars": [</w:t>
+      <w:pPr>
+        <w:rPr>
+          <w:rFonts w:ascii="Arial" w:hAnsi="Arial" w:cs="Arial"/>
+        </w:rPr>
+      </w:pPr>
+      <w:r>
+        <w:rPr>
+          <w:rFonts w:ascii="Arial" w:hAnsi="Arial" w:cs="Arial"/>
+        </w:rPr>
+        <w:t xml:space="preserve">   “relationship”: </w:t>
+      </w:r>
+      <w:r>
+        <w:rPr>
+          <w:rFonts w:ascii="Arial" w:hAnsi="Arial" w:cs="Arial"/>
+        </w:rPr>
+        <w:t>“</w:t>
+      </w:r>
+      <w:r>
+        <w:rPr>
+          <w:rFonts w:ascii="Arial" w:hAnsi="Arial" w:cs="Arial"/>
+        </w:rPr>
+        <w:t>daughter</w:t>
+      </w:r>
+      <w:r>
+        <w:rPr>
+          <w:rFonts w:ascii="Arial" w:hAnsi="Arial" w:cs="Arial"/>
+        </w:rPr>
+        <w:t>”,</w:t>
       </w:r>
     </w:p>
     <w:p>
-      <w:r>
-        <w:t>{</w:t>
+      <w:pPr>
+        <w:rPr>
+          <w:rFonts w:ascii="Arial" w:hAnsi="Arial" w:cs="Arial"/>
+        </w:rPr>
+      </w:pPr>
+      <w:r>
+        <w:rPr>
+          <w:rFonts w:ascii="Arial" w:hAnsi="Arial" w:cs="Arial"/>
+        </w:rPr>
+        <w:t xml:space="preserve">    “birthdate”: “2020-01-23”</w:t>
       </w:r>
     </w:p>
     <w:p>
-      <w:r>
-        <w:t>"type": "Ford",</w:t>
+      <w:pPr>
+        <w:rPr>
+          <w:rFonts w:ascii="Arial" w:hAnsi="Arial" w:cs="Arial"/>
+        </w:rPr>
+      </w:pPr>
+      <w:r>
+        <w:rPr>
+          <w:rFonts w:ascii="Arial" w:hAnsi="Arial" w:cs="Arial"/>
+        </w:rPr>
+        <w:t>},</w:t>
       </w:r>
     </w:p>
     <w:p>
-      <w:r>
-        <w:t>"color": "White"</w:t>
+      <w:pPr>
+        <w:rPr>
+          <w:rFonts w:ascii="Arial" w:hAnsi="Arial" w:cs="Arial"/>
+        </w:rPr>
+      </w:pPr>
+      <w:r>
+        <w:rPr>
+          <w:rFonts w:ascii="Arial" w:hAnsi="Arial" w:cs="Arial"/>
+        </w:rPr>
+        <w:t xml:space="preserve">{ </w:t>
       </w:r>
     </w:p>
     <w:p>
-      <w:r>
-        <w:t>},</w:t>
+      <w:pPr>
+        <w:rPr>
+          <w:rFonts w:ascii="Arial" w:hAnsi="Arial" w:cs="Arial"/>
+        </w:rPr>
+      </w:pPr>
+      <w:r>
+        <w:rPr>
+          <w:rFonts w:ascii="Arial" w:hAnsi="Arial" w:cs="Arial"/>
+        </w:rPr>
+        <w:t xml:space="preserve">   </w:t>
+      </w:r>
+      <w:r>
+        <w:rPr>
+          <w:rFonts w:ascii="Arial" w:hAnsi="Arial" w:cs="Arial"/>
+        </w:rPr>
+        <w:t>“</w:t>
+      </w:r>
+      <w:proofErr w:type="spellStart"/>
+      <w:proofErr w:type="gramStart"/>
+      <w:r>
+        <w:rPr>
+          <w:rFonts w:ascii="Arial" w:hAnsi="Arial" w:cs="Arial"/>
+        </w:rPr>
+        <w:t>dependent</w:t>
+      </w:r>
+      <w:proofErr w:type="gramEnd"/>
+      <w:r>
+        <w:rPr>
+          <w:rFonts w:ascii="Arial" w:hAnsi="Arial" w:cs="Arial"/>
+        </w:rPr>
+        <w:t>_first_name</w:t>
+      </w:r>
+      <w:proofErr w:type="spellEnd"/>
+      <w:r>
+        <w:rPr>
+          <w:rFonts w:ascii="Arial" w:hAnsi="Arial" w:cs="Arial"/>
+        </w:rPr>
+        <w:t>”: “</w:t>
+      </w:r>
+      <w:r>
+        <w:rPr>
+          <w:rFonts w:ascii="Arial" w:hAnsi="Arial" w:cs="Arial"/>
+        </w:rPr>
+        <w:t>Billy</w:t>
+      </w:r>
+      <w:r>
+        <w:rPr>
+          <w:rFonts w:ascii="Arial" w:hAnsi="Arial" w:cs="Arial"/>
+        </w:rPr>
+        <w:t>”,</w:t>
       </w:r>
     </w:p>
     <w:p>
-      <w:r>
-        <w:t>{</w:t>
+      <w:pPr>
+        <w:rPr>
+          <w:rFonts w:ascii="Arial" w:hAnsi="Arial" w:cs="Arial"/>
+        </w:rPr>
+      </w:pPr>
+      <w:r>
+        <w:rPr>
+          <w:rFonts w:ascii="Arial" w:hAnsi="Arial" w:cs="Arial"/>
+        </w:rPr>
+        <w:t xml:space="preserve">   “</w:t>
+      </w:r>
+      <w:proofErr w:type="spellStart"/>
+      <w:proofErr w:type="gramStart"/>
+      <w:r>
+        <w:rPr>
+          <w:rFonts w:ascii="Arial" w:hAnsi="Arial" w:cs="Arial"/>
+        </w:rPr>
+        <w:t>dependent</w:t>
+      </w:r>
+      <w:proofErr w:type="gramEnd"/>
+      <w:r>
+        <w:rPr>
+          <w:rFonts w:ascii="Arial" w:hAnsi="Arial" w:cs="Arial"/>
+        </w:rPr>
+        <w:t>_last_name</w:t>
+      </w:r>
+      <w:proofErr w:type="spellEnd"/>
+      <w:r>
+        <w:rPr>
+          <w:rFonts w:ascii="Arial" w:hAnsi="Arial" w:cs="Arial"/>
+        </w:rPr>
+        <w:t>”: “Hinz”,</w:t>
       </w:r>
     </w:p>
     <w:p>
-      <w:r>
-        <w:t>"type": "Nissan",</w:t>
+      <w:pPr>
+        <w:rPr>
+          <w:rFonts w:ascii="Arial" w:hAnsi="Arial" w:cs="Arial"/>
+        </w:rPr>
+      </w:pPr>
+      <w:r>
+        <w:rPr>
+          <w:rFonts w:ascii="Arial" w:hAnsi="Arial" w:cs="Arial"/>
+        </w:rPr>
+        <w:t xml:space="preserve">   “relationship”: “</w:t>
+      </w:r>
+      <w:r>
+        <w:rPr>
+          <w:rFonts w:ascii="Arial" w:hAnsi="Arial" w:cs="Arial"/>
+        </w:rPr>
+        <w:t>son</w:t>
+      </w:r>
+      <w:r>
+        <w:rPr>
+          <w:rFonts w:ascii="Arial" w:hAnsi="Arial" w:cs="Arial"/>
+        </w:rPr>
+        <w:t>”,</w:t>
       </w:r>
     </w:p>
     <w:p>
-      <w:r>
-        <w:t>"color": "Black"</w:t>
+      <w:pPr>
+        <w:rPr>
+          <w:rFonts w:ascii="Arial" w:hAnsi="Arial" w:cs="Arial"/>
+        </w:rPr>
+      </w:pPr>
+      <w:r>
+        <w:rPr>
+          <w:rFonts w:ascii="Arial" w:hAnsi="Arial" w:cs="Arial"/>
+        </w:rPr>
+        <w:t xml:space="preserve">   “birthdate”: “</w:t>
+      </w:r>
+      <w:r>
+        <w:rPr>
+          <w:rFonts w:ascii="Arial" w:hAnsi="Arial" w:cs="Arial"/>
+        </w:rPr>
+        <w:t>2023</w:t>
+      </w:r>
+      <w:r>
+        <w:rPr>
+          <w:rFonts w:ascii="Arial" w:hAnsi="Arial" w:cs="Arial"/>
+        </w:rPr>
+        <w:t>-0</w:t>
+      </w:r>
+      <w:r>
+        <w:rPr>
+          <w:rFonts w:ascii="Arial" w:hAnsi="Arial" w:cs="Arial"/>
+        </w:rPr>
+        <w:t>7</w:t>
+      </w:r>
+      <w:r>
+        <w:rPr>
+          <w:rFonts w:ascii="Arial" w:hAnsi="Arial" w:cs="Arial"/>
+        </w:rPr>
+        <w:t>-</w:t>
+      </w:r>
+      <w:r>
+        <w:rPr>
+          <w:rFonts w:ascii="Arial" w:hAnsi="Arial" w:cs="Arial"/>
+        </w:rPr>
+        <w:t>02</w:t>
+      </w:r>
+      <w:r>
+        <w:rPr>
+          <w:rFonts w:ascii="Arial" w:hAnsi="Arial" w:cs="Arial"/>
+        </w:rPr>
+        <w:t>”</w:t>
       </w:r>
     </w:p>
     <w:p>
-      <w:r>
-        <w:t>}</w:t>
+      <w:pPr>
+        <w:rPr>
+          <w:rFonts w:ascii="Arial" w:hAnsi="Arial" w:cs="Arial"/>
+        </w:rPr>
+      </w:pPr>
+      <w:r>
+        <w:rPr>
+          <w:rFonts w:ascii="Arial" w:hAnsi="Arial" w:cs="Arial"/>
+        </w:rPr>
+        <w:t xml:space="preserve">   }</w:t>
       </w:r>
     </w:p>
     <w:p>
-      <w:r>
-        <w:t>]</w:t>
+      <w:pPr>
+        <w:rPr>
+          <w:rFonts w:ascii="Arial" w:hAnsi="Arial" w:cs="Arial"/>
+        </w:rPr>
+      </w:pPr>
+      <w:r>
+        <w:rPr>
+          <w:rFonts w:ascii="Arial" w:hAnsi="Arial" w:cs="Arial"/>
+        </w:rPr>
+        <w:lastRenderedPageBreak/>
+        <w:t xml:space="preserve"> ]</w:t>
       </w:r>
     </w:p>
     <w:p>
-      <w:r>
+      <w:pPr>
+        <w:rPr>
+          <w:rFonts w:ascii="Arial" w:hAnsi="Arial" w:cs="Arial"/>
+        </w:rPr>
+      </w:pPr>
+      <w:r>
+        <w:rPr>
+          <w:rFonts w:ascii="Arial" w:hAnsi="Arial" w:cs="Arial"/>
+        </w:rPr>
         <w:t>}</w:t>
-      </w:r>
-    </w:p>
-    <w:p/>
-    <w:p>
-      <w:r>
-        <w:t>The key point here is, CARs is a nested collection under the USER document.</w:t>
-      </w:r>
-    </w:p>
-    <w:p/>
-    <w:p>
-      <w:pPr>
-        <w:rPr>
-          <w:b/>
-          <w:bCs/>
-        </w:rPr>
-      </w:pPr>
-      <w:r>
-        <w:rPr>
-          <w:b/>
-          <w:bCs/>
-        </w:rPr>
-        <w:t>Instructions:</w:t>
       </w:r>
     </w:p>
     <w:p>
       <w:pPr>
-        <w:numPr>
-          <w:ilvl w:val="0"/>
-          <w:numId w:val="4"/>
-        </w:numPr>
-      </w:pPr>
-      <w:r>
-        <w:t>Create (if you haven't already) a directory in CSD-310 named module-2.</w:t>
-      </w:r>
+        <w:rPr>
+          <w:rFonts w:ascii="Arial" w:hAnsi="Arial" w:cs="Arial"/>
+        </w:rPr>
+      </w:pPr>
     </w:p>
-    <w:p>
-      <w:pPr>
-        <w:numPr>
-          <w:ilvl w:val="0"/>
-          <w:numId w:val="4"/>
-        </w:numPr>
-      </w:pPr>
-      <w:r>
-        <w:t>Translate the following business rules into one Entity relationship diagram (ERD) using Visual Paradigm.</w:t>
-      </w:r>
-    </w:p>
-    <w:p>
-      <w:pPr>
-        <w:numPr>
-          <w:ilvl w:val="1"/>
-          <w:numId w:val="4"/>
-        </w:numPr>
-      </w:pPr>
-      <w:r>
-        <w:lastRenderedPageBreak/>
-        <w:t>a USER has many ROLES.</w:t>
-      </w:r>
-    </w:p>
-    <w:p>
-      <w:pPr>
-        <w:numPr>
-          <w:ilvl w:val="1"/>
-          <w:numId w:val="4"/>
-        </w:numPr>
-      </w:pPr>
-      <w:r>
-        <w:t>a USER has one BIRTHDATE.</w:t>
-      </w:r>
-    </w:p>
-    <w:p>
-      <w:pPr>
-        <w:numPr>
-          <w:ilvl w:val="1"/>
-          <w:numId w:val="4"/>
-        </w:numPr>
-      </w:pPr>
-      <w:r>
-        <w:t>a USER can have many DEPENDENTS.</w:t>
-      </w:r>
-    </w:p>
-    <w:p>
-      <w:pPr>
-        <w:numPr>
-          <w:ilvl w:val="0"/>
-          <w:numId w:val="4"/>
-        </w:numPr>
-      </w:pPr>
-      <w:r>
-        <w:t>Convert the translated diagram into one NoSQL data structure.</w:t>
-      </w:r>
-    </w:p>
-    <w:p>
-      <w:pPr>
-        <w:numPr>
-          <w:ilvl w:val="0"/>
-          <w:numId w:val="4"/>
-        </w:numPr>
-      </w:pPr>
-      <w:r>
-        <w:t>Save the ERD and NoSQL data structure as separate image files.</w:t>
-      </w:r>
-    </w:p>
-    <w:p>
-      <w:pPr>
-        <w:numPr>
-          <w:ilvl w:val="0"/>
-          <w:numId w:val="4"/>
-        </w:numPr>
-      </w:pPr>
-      <w:r>
-        <w:t>Combine the images into a single Word document, add your name and the assignment number at the top of the first page.</w:t>
-      </w:r>
-    </w:p>
-    <w:p>
-      <w:pPr>
-        <w:numPr>
-          <w:ilvl w:val="0"/>
-          <w:numId w:val="4"/>
-        </w:numPr>
-      </w:pPr>
-      <w:r>
-        <w:t>Save your document as &lt;your-last-name&gt;-&lt;assignment-name&gt; .docx into your CSD-310/module-2 directory.</w:t>
-      </w:r>
-    </w:p>
-    <w:p>
-      <w:pPr>
-        <w:rPr>
-          <w:b/>
-          <w:bCs/>
-        </w:rPr>
-      </w:pPr>
-      <w:r>
-        <w:rPr>
-          <w:b/>
-          <w:bCs/>
-        </w:rPr>
-        <w:t>GitHub</w:t>
-      </w:r>
-    </w:p>
-    <w:p>
-      <w:pPr>
-        <w:numPr>
-          <w:ilvl w:val="0"/>
-          <w:numId w:val="5"/>
-        </w:numPr>
-      </w:pPr>
-      <w:r>
-        <w:t>Stage, commit, and push your work to GitHub.</w:t>
-      </w:r>
-    </w:p>
-    <w:p>
-      <w:pPr>
-        <w:numPr>
-          <w:ilvl w:val="1"/>
-          <w:numId w:val="6"/>
-        </w:numPr>
-      </w:pPr>
-      <w:r>
-        <w:t>Click on the following link for instructions: </w:t>
-      </w:r>
-      <w:hyperlink r:id="rId10" w:tgtFrame="_blank" w:history="1">
-        <w:r>
-          <w:rPr>
-            <w:rStyle w:val="Hyperlink"/>
-          </w:rPr>
-          <w:t>GitHub Stage, Commit, and Push.pdf</w:t>
-        </w:r>
-      </w:hyperlink>
-      <w:r>
-        <w:t> </w:t>
-      </w:r>
-      <w:r>
-        <w:drawing>
-          <wp:inline distT="0" distB="0" distL="0" distR="0" wp14:anchorId="00AF52B0" wp14:editId="5EFAFEA1">
-            <wp:extent cx="228600" cy="228600"/>
-            <wp:effectExtent l="0" t="0" r="0" b="0"/>
-            <wp:docPr id="1347097849" name="Picture 8" descr="Click for more options">
-              <a:hlinkClick xmlns:a="http://schemas.openxmlformats.org/drawingml/2006/main" r:id="rId6" tooltip="&quot;Click for more options&quot;"/>
-            </wp:docPr>
-            <wp:cNvGraphicFramePr>
-              <a:graphicFrameLocks xmlns:a="http://schemas.openxmlformats.org/drawingml/2006/main" noChangeAspect="1"/>
-            </wp:cNvGraphicFramePr>
-            <a:graphic xmlns:a="http://schemas.openxmlformats.org/drawingml/2006/main">
-              <a:graphicData uri="http://schemas.openxmlformats.org/drawingml/2006/picture">
-                <pic:pic xmlns:pic="http://schemas.openxmlformats.org/drawingml/2006/picture">
-                  <pic:nvPicPr>
-                    <pic:cNvPr id="0" name="Picture 42" descr="Click for more options">
-                      <a:hlinkClick r:id="rId6" tooltip="&quot;Click for more options&quot;"/>
-                    </pic:cNvPr>
-                    <pic:cNvPicPr>
-                      <a:picLocks noChangeAspect="1" noChangeArrowheads="1"/>
-                    </pic:cNvPicPr>
-                  </pic:nvPicPr>
-                  <pic:blipFill>
-                    <a:blip r:embed="rId7">
-                      <a:extLst>
-                        <a:ext uri="{28A0092B-C50C-407E-A947-70E740481C1C}">
-                          <a14:useLocalDpi xmlns:a14="http://schemas.microsoft.com/office/drawing/2010/main" val="0"/>
-                        </a:ext>
-                      </a:extLst>
-                    </a:blip>
-                    <a:srcRect/>
-                    <a:stretch>
-                      <a:fillRect/>
-                    </a:stretch>
-                  </pic:blipFill>
-                  <pic:spPr bwMode="auto">
-                    <a:xfrm>
-                      <a:off x="0" y="0"/>
-                      <a:ext cx="228600" cy="228600"/>
-                    </a:xfrm>
-                    <a:prstGeom prst="rect">
-                      <a:avLst/>
-                    </a:prstGeom>
-                    <a:noFill/>
-                    <a:ln>
-                      <a:noFill/>
-                    </a:ln>
-                  </pic:spPr>
-                </pic:pic>
-              </a:graphicData>
-            </a:graphic>
-          </wp:inline>
-        </w:drawing>
-      </w:r>
-      <w:r>
-        <w:br/>
-        <w:t> </w:t>
-      </w:r>
-    </w:p>
-    <w:p>
-      <w:pPr>
-        <w:rPr>
-          <w:b/>
-          <w:bCs/>
-        </w:rPr>
-      </w:pPr>
-      <w:r>
-        <w:rPr>
-          <w:b/>
-          <w:bCs/>
-        </w:rPr>
-        <w:t>Deliverables</w:t>
-      </w:r>
-    </w:p>
-    <w:p>
-      <w:pPr>
-        <w:numPr>
-          <w:ilvl w:val="0"/>
-          <w:numId w:val="7"/>
-        </w:numPr>
-      </w:pPr>
-      <w:r>
-        <w:t>Word document with your name and assignment number on first page, with screenshot or graphic of ERD and one of NoSQL data structure.</w:t>
-      </w:r>
-    </w:p>
-    <w:p>
-      <w:pPr>
-        <w:rPr>
-          <w:b/>
-          <w:bCs/>
-        </w:rPr>
-      </w:pPr>
-      <w:r>
-        <w:rPr>
-          <w:b/>
-          <w:bCs/>
-        </w:rPr>
-        <w:t>Assignment Requirements and Grading:</w:t>
-      </w:r>
-    </w:p>
-    <w:p>
-      <w:pPr>
-        <w:numPr>
-          <w:ilvl w:val="0"/>
-          <w:numId w:val="8"/>
-        </w:numPr>
-      </w:pPr>
-      <w:r>
-        <w:t>This assignment is due by </w:t>
-      </w:r>
-      <w:r>
-        <w:rPr>
-          <w:b/>
-          <w:bCs/>
-        </w:rPr>
-        <w:t>Sunday, 11:59 p.m., CST</w:t>
-      </w:r>
-      <w:r>
-        <w:t>.</w:t>
-      </w:r>
-    </w:p>
-    <w:p>
-      <w:pPr>
-        <w:numPr>
-          <w:ilvl w:val="0"/>
-          <w:numId w:val="8"/>
-        </w:numPr>
-      </w:pPr>
-      <w:r>
-        <w:t>Submit your assignment by clicking on the </w:t>
-      </w:r>
-      <w:r>
-        <w:rPr>
-          <w:b/>
-          <w:bCs/>
-        </w:rPr>
-        <w:t>Assignment Link</w:t>
-      </w:r>
-      <w:r>
-        <w:t> above, then scroll down to the </w:t>
-      </w:r>
-      <w:r>
-        <w:rPr>
-          <w:b/>
-          <w:bCs/>
-        </w:rPr>
-        <w:t>Attach Files</w:t>
-      </w:r>
-      <w:r>
-        <w:t> section and click on </w:t>
-      </w:r>
-      <w:r>
-        <w:rPr>
-          <w:b/>
-          <w:bCs/>
-        </w:rPr>
-        <w:t>Browse My Computer</w:t>
-      </w:r>
-      <w:r>
-        <w:t>. Select your assignment file, add any links or comments as appropriate, and then click on </w:t>
-      </w:r>
-      <w:r>
-        <w:rPr>
-          <w:b/>
-          <w:bCs/>
-        </w:rPr>
-        <w:t>Submit</w:t>
-      </w:r>
-      <w:r>
-        <w:t>.</w:t>
-      </w:r>
-    </w:p>
-    <w:p>
-      <w:pPr>
-        <w:numPr>
-          <w:ilvl w:val="0"/>
-          <w:numId w:val="8"/>
-        </w:numPr>
-      </w:pPr>
-      <w:r>
-        <w:t>To view the grading rubric for this assignment, click on the following link: </w:t>
-      </w:r>
-      <w:hyperlink r:id="rId11" w:tgtFrame="_blank" w:history="1">
-        <w:r>
-          <w:rPr>
-            <w:rStyle w:val="Hyperlink"/>
-          </w:rPr>
-          <w:t>Diagram Grading Rubric</w:t>
-        </w:r>
-      </w:hyperlink>
-    </w:p>
-    <w:p>
-      <w:r>
-        <w:rPr>
-          <w:b/>
-          <w:bCs/>
-        </w:rPr>
-        <w:t>(50 points)</w:t>
-      </w:r>
-    </w:p>
-    <w:p/>
     <w:sectPr>
       <w:pgSz w:w="12240" w:h="15840"/>
       <w:pgMar w:top="1440" w:right="1440" w:bottom="1440" w:left="1440" w:header="1440" w:footer="1440" w:gutter="0"/>
@@ -2577,6 +2313,7 @@
   <w:style w:type="character" w:default="1" w:styleId="DefaultParagraphFont">
     <w:name w:val="Default Paragraph Font"/>
     <w:uiPriority w:val="1"/>
+    <w:semiHidden/>
     <w:unhideWhenUsed/>
   </w:style>
   <w:style w:type="table" w:default="1" w:styleId="TableNormal">

</xml_diff>